<commit_message>
Added final notes for the year. All up to date now.
</commit_message>
<xml_diff>
--- a/RegEx/U6BNFQuestionSheet.docx
+++ b/RegEx/U6BNFQuestionSheet.docx
@@ -24,7 +24,33 @@
           <w:szCs w:val="24"/>
           <w:lang w:eastAsia="en-GB"/>
         </w:rPr>
-        <w:t>Backus Naur Form and Syntax Diagrams</w:t>
+        <w:t xml:space="preserve">Backus </w:t>
+      </w:r>
+      <w:proofErr w:type="spellStart"/>
+      <w:r>
+        <w:rPr>
+          <w:rFonts w:ascii="&amp;quot" w:eastAsia="Times New Roman" w:hAnsi="&amp;quot" w:cs="Times New Roman"/>
+          <w:b/>
+          <w:bCs/>
+          <w:color w:val="000000"/>
+          <w:sz w:val="24"/>
+          <w:szCs w:val="24"/>
+          <w:lang w:eastAsia="en-GB"/>
+        </w:rPr>
+        <w:t>Naur</w:t>
+      </w:r>
+      <w:proofErr w:type="spellEnd"/>
+      <w:r>
+        <w:rPr>
+          <w:rFonts w:ascii="&amp;quot" w:eastAsia="Times New Roman" w:hAnsi="&amp;quot" w:cs="Times New Roman"/>
+          <w:b/>
+          <w:bCs/>
+          <w:color w:val="000000"/>
+          <w:sz w:val="24"/>
+          <w:szCs w:val="24"/>
+          <w:lang w:eastAsia="en-GB"/>
+        </w:rPr>
+        <w:t xml:space="preserve"> Form and Syntax Diagrams</w:t>
       </w:r>
     </w:p>
     <w:p>
@@ -186,7 +212,31 @@
           <w:szCs w:val="24"/>
           <w:lang w:eastAsia="en-GB"/>
         </w:rPr>
-        <w:t>&lt;VARIABLE NAME&gt; ::= &lt;ALPHA&gt; | &lt;ALPHA&gt;&lt;DIGIT&gt;&lt;DIGIT&gt; | &lt;ALPHA&gt;&lt;ALPHA&gt;</w:t>
+        <w:t>&lt;VARIABLE NAME</w:t>
+      </w:r>
+      <w:proofErr w:type="gramStart"/>
+      <w:r>
+        <w:rPr>
+          <w:rFonts w:ascii="Courier New" w:eastAsia="Times New Roman" w:hAnsi="Courier New" w:cs="Courier New"/>
+          <w:bCs/>
+          <w:color w:val="000000"/>
+          <w:sz w:val="24"/>
+          <w:szCs w:val="24"/>
+          <w:lang w:eastAsia="en-GB"/>
+        </w:rPr>
+        <w:t>&gt; :</w:t>
+      </w:r>
+      <w:proofErr w:type="gramEnd"/>
+      <w:r>
+        <w:rPr>
+          <w:rFonts w:ascii="Courier New" w:eastAsia="Times New Roman" w:hAnsi="Courier New" w:cs="Courier New"/>
+          <w:bCs/>
+          <w:color w:val="000000"/>
+          <w:sz w:val="24"/>
+          <w:szCs w:val="24"/>
+          <w:lang w:eastAsia="en-GB"/>
+        </w:rPr>
+        <w:t>:= &lt;ALPHA&gt; | &lt;ALPHA&gt;&lt;DIGIT&gt;&lt;DIGIT&gt; | &lt;ALPHA&gt;&lt;ALPHA&gt;</w:t>
       </w:r>
     </w:p>
     <w:p>
@@ -402,15 +452,27 @@
           <w:lang w:eastAsia="en-GB"/>
         </w:rPr>
       </w:pPr>
-      <w:r>
-        <w:rPr>
-          <w:rFonts w:ascii="&amp;quot" w:eastAsia="Times New Roman" w:hAnsi="&amp;quot" w:cs="Times New Roman"/>
-          <w:color w:val="000000"/>
-          <w:sz w:val="24"/>
-          <w:szCs w:val="24"/>
-          <w:lang w:eastAsia="en-GB"/>
-        </w:rPr>
-        <w:t>an unlimited set of alpha characters.</w:t>
+      <w:proofErr w:type="gramStart"/>
+      <w:r>
+        <w:rPr>
+          <w:rFonts w:ascii="&amp;quot" w:eastAsia="Times New Roman" w:hAnsi="&amp;quot" w:cs="Times New Roman"/>
+          <w:color w:val="000000"/>
+          <w:sz w:val="24"/>
+          <w:szCs w:val="24"/>
+          <w:lang w:eastAsia="en-GB"/>
+        </w:rPr>
+        <w:t>an</w:t>
+      </w:r>
+      <w:proofErr w:type="gramEnd"/>
+      <w:r>
+        <w:rPr>
+          <w:rFonts w:ascii="&amp;quot" w:eastAsia="Times New Roman" w:hAnsi="&amp;quot" w:cs="Times New Roman"/>
+          <w:color w:val="000000"/>
+          <w:sz w:val="24"/>
+          <w:szCs w:val="24"/>
+          <w:lang w:eastAsia="en-GB"/>
+        </w:rPr>
+        <w:t xml:space="preserve"> unlimited set of alpha characters.</w:t>
       </w:r>
     </w:p>
     <w:p>
@@ -462,6 +524,167 @@
         <w:spacing w:after="0" w:line="288" w:lineRule="atLeast"/>
         <w:ind w:left="720"/>
         <w:rPr>
+          <w:rFonts w:ascii="&amp;quot" w:eastAsia="Times New Roman" w:hAnsi="&amp;quot" w:cs="Times New Roman"/>
+          <w:color w:val="000000"/>
+          <w:sz w:val="24"/>
+          <w:szCs w:val="24"/>
+          <w:lang w:eastAsia="en-GB"/>
+        </w:rPr>
+      </w:pPr>
+      <w:r>
+        <w:rPr>
+          <w:rFonts w:ascii="&amp;quot" w:eastAsia="Times New Roman" w:hAnsi="&amp;quot" w:cs="Times New Roman"/>
+          <w:color w:val="000000"/>
+          <w:sz w:val="24"/>
+          <w:szCs w:val="24"/>
+          <w:lang w:eastAsia="en-GB"/>
+        </w:rPr>
+        <w:t> </w:t>
+      </w:r>
+      <w:r>
+        <w:rPr>
+          <w:rFonts w:ascii="&amp;quot" w:eastAsia="Times New Roman" w:hAnsi="&amp;quot" w:cs="Times New Roman"/>
+          <w:color w:val="000000"/>
+          <w:sz w:val="24"/>
+          <w:szCs w:val="24"/>
+          <w:lang w:eastAsia="en-GB"/>
+        </w:rPr>
+        <w:t> </w:t>
+      </w:r>
+      <w:r>
+        <w:rPr>
+          <w:rFonts w:ascii="&amp;quot" w:eastAsia="Times New Roman" w:hAnsi="&amp;quot" w:cs="Times New Roman"/>
+          <w:color w:val="000000"/>
+          <w:sz w:val="24"/>
+          <w:szCs w:val="24"/>
+          <w:lang w:eastAsia="en-GB"/>
+        </w:rPr>
+        <w:t> </w:t>
+      </w:r>
+      <w:r>
+        <w:rPr>
+          <w:rFonts w:ascii="&amp;quot" w:eastAsia="Times New Roman" w:hAnsi="&amp;quot" w:cs="Times New Roman"/>
+          <w:color w:val="000000"/>
+          <w:sz w:val="24"/>
+          <w:szCs w:val="24"/>
+          <w:lang w:eastAsia="en-GB"/>
+        </w:rPr>
+        <w:t> </w:t>
+      </w:r>
+      <w:r>
+        <w:rPr>
+          <w:rFonts w:ascii="&amp;quot" w:eastAsia="Times New Roman" w:hAnsi="&amp;quot" w:cs="Times New Roman"/>
+          <w:color w:val="000000"/>
+          <w:sz w:val="24"/>
+          <w:szCs w:val="24"/>
+          <w:lang w:eastAsia="en-GB"/>
+        </w:rPr>
+        <w:t> </w:t>
+      </w:r>
+      <w:r>
+        <w:rPr>
+          <w:rFonts w:ascii="&amp;quot" w:eastAsia="Times New Roman" w:hAnsi="&amp;quot" w:cs="Times New Roman"/>
+          <w:color w:val="000000"/>
+          <w:sz w:val="24"/>
+          <w:szCs w:val="24"/>
+          <w:lang w:eastAsia="en-GB"/>
+        </w:rPr>
+        <w:t>&lt;VARIABLE NAME</w:t>
+      </w:r>
+      <w:proofErr w:type="gramStart"/>
+      <w:r>
+        <w:rPr>
+          <w:rFonts w:ascii="&amp;quot" w:eastAsia="Times New Roman" w:hAnsi="&amp;quot" w:cs="Times New Roman"/>
+          <w:color w:val="000000"/>
+          <w:sz w:val="24"/>
+          <w:szCs w:val="24"/>
+          <w:lang w:eastAsia="en-GB"/>
+        </w:rPr>
+        <w:t>&gt; :</w:t>
+      </w:r>
+      <w:proofErr w:type="gramEnd"/>
+      <w:r>
+        <w:rPr>
+          <w:rFonts w:ascii="&amp;quot" w:eastAsia="Times New Roman" w:hAnsi="&amp;quot" w:cs="Times New Roman"/>
+          <w:color w:val="000000"/>
+          <w:sz w:val="24"/>
+          <w:szCs w:val="24"/>
+          <w:lang w:eastAsia="en-GB"/>
+        </w:rPr>
+        <w:t>:= &lt;ALPHA&gt;&lt;Non-Zero&gt;&lt;DIGIT&gt; | &lt;STRING&gt;</w:t>
+      </w:r>
+    </w:p>
+    <w:p>
+      <w:pPr>
+        <w:spacing w:after="0" w:line="288" w:lineRule="atLeast"/>
+        <w:ind w:left="720"/>
+        <w:rPr>
+          <w:rFonts w:ascii="&amp;quot" w:eastAsia="Times New Roman" w:hAnsi="&amp;quot" w:cs="Times New Roman"/>
+          <w:color w:val="000000"/>
+          <w:sz w:val="24"/>
+          <w:szCs w:val="24"/>
+          <w:lang w:eastAsia="en-GB"/>
+        </w:rPr>
+      </w:pPr>
+      <w:r>
+        <w:rPr>
+          <w:rFonts w:ascii="&amp;quot" w:eastAsia="Times New Roman" w:hAnsi="&amp;quot" w:cs="Times New Roman"/>
+          <w:color w:val="000000"/>
+          <w:sz w:val="24"/>
+          <w:szCs w:val="24"/>
+          <w:lang w:eastAsia="en-GB"/>
+        </w:rPr>
+        <w:tab/>
+        <w:t>&lt;STRING</w:t>
+      </w:r>
+      <w:proofErr w:type="gramStart"/>
+      <w:r>
+        <w:rPr>
+          <w:rFonts w:ascii="&amp;quot" w:eastAsia="Times New Roman" w:hAnsi="&amp;quot" w:cs="Times New Roman"/>
+          <w:color w:val="000000"/>
+          <w:sz w:val="24"/>
+          <w:szCs w:val="24"/>
+          <w:lang w:eastAsia="en-GB"/>
+        </w:rPr>
+        <w:t>&gt; :</w:t>
+      </w:r>
+      <w:proofErr w:type="gramEnd"/>
+      <w:r>
+        <w:rPr>
+          <w:rFonts w:ascii="&amp;quot" w:eastAsia="Times New Roman" w:hAnsi="&amp;quot" w:cs="Times New Roman"/>
+          <w:color w:val="000000"/>
+          <w:sz w:val="24"/>
+          <w:szCs w:val="24"/>
+          <w:lang w:eastAsia="en-GB"/>
+        </w:rPr>
+        <w:t xml:space="preserve">:= &lt;ALPHA&gt; | </w:t>
+      </w:r>
+      <w:r>
+        <w:rPr>
+          <w:rFonts w:ascii="&amp;quot" w:eastAsia="Times New Roman" w:hAnsi="&amp;quot" w:cs="Times New Roman"/>
+          <w:color w:val="000000"/>
+          <w:sz w:val="24"/>
+          <w:szCs w:val="24"/>
+          <w:lang w:eastAsia="en-GB"/>
+        </w:rPr>
+        <w:t>&lt;STRING&gt;</w:t>
+      </w:r>
+      <w:r>
+        <w:rPr>
+          <w:rFonts w:ascii="&amp;quot" w:eastAsia="Times New Roman" w:hAnsi="&amp;quot" w:cs="Times New Roman"/>
+          <w:color w:val="000000"/>
+          <w:sz w:val="24"/>
+          <w:szCs w:val="24"/>
+          <w:lang w:eastAsia="en-GB"/>
+        </w:rPr>
+        <w:t>&lt;ALPHA&gt;</w:t>
+      </w:r>
+    </w:p>
+    <w:p>
+      <w:pPr>
+        <w:spacing w:after="0" w:line="288" w:lineRule="atLeast"/>
+        <w:ind w:left="720"/>
+        <w:rPr>
           <w:rFonts w:ascii="Courier New" w:eastAsia="Times New Roman" w:hAnsi="Courier New" w:cs="Courier New"/>
           <w:color w:val="000000"/>
           <w:sz w:val="24"/>
@@ -477,50 +700,31 @@
           <w:szCs w:val="24"/>
           <w:lang w:eastAsia="en-GB"/>
         </w:rPr>
-        <w:t> </w:t>
-      </w:r>
-      <w:r>
-        <w:rPr>
-          <w:rFonts w:ascii="&amp;quot" w:eastAsia="Times New Roman" w:hAnsi="&amp;quot" w:cs="Times New Roman"/>
-          <w:color w:val="000000"/>
-          <w:sz w:val="24"/>
-          <w:szCs w:val="24"/>
-          <w:lang w:eastAsia="en-GB"/>
-        </w:rPr>
-        <w:t> </w:t>
-      </w:r>
-      <w:r>
-        <w:rPr>
-          <w:rFonts w:ascii="&amp;quot" w:eastAsia="Times New Roman" w:hAnsi="&amp;quot" w:cs="Times New Roman"/>
-          <w:color w:val="000000"/>
-          <w:sz w:val="24"/>
-          <w:szCs w:val="24"/>
-          <w:lang w:eastAsia="en-GB"/>
-        </w:rPr>
-        <w:t> </w:t>
-      </w:r>
-      <w:r>
-        <w:rPr>
-          <w:rFonts w:ascii="&amp;quot" w:eastAsia="Times New Roman" w:hAnsi="&amp;quot" w:cs="Times New Roman"/>
-          <w:color w:val="000000"/>
-          <w:sz w:val="24"/>
-          <w:szCs w:val="24"/>
-          <w:lang w:eastAsia="en-GB"/>
-        </w:rPr>
-        <w:t> </w:t>
-      </w:r>
-      <w:r>
-        <w:rPr>
-          <w:rFonts w:ascii="&amp;quot" w:eastAsia="Times New Roman" w:hAnsi="&amp;quot" w:cs="Times New Roman"/>
-          <w:color w:val="000000"/>
-          <w:sz w:val="24"/>
-          <w:szCs w:val="24"/>
-          <w:lang w:eastAsia="en-GB"/>
-        </w:rPr>
-        <w:t> </w:t>
-      </w:r>
-      <w:bookmarkStart w:id="0" w:name="_GoBack"/>
-      <w:bookmarkEnd w:id="0"/>
+        <w:tab/>
+        <w:t>&lt;Non-Zero</w:t>
+      </w:r>
+      <w:proofErr w:type="gramStart"/>
+      <w:r>
+        <w:rPr>
+          <w:rFonts w:ascii="&amp;quot" w:eastAsia="Times New Roman" w:hAnsi="&amp;quot" w:cs="Times New Roman"/>
+          <w:color w:val="000000"/>
+          <w:sz w:val="24"/>
+          <w:szCs w:val="24"/>
+          <w:lang w:eastAsia="en-GB"/>
+        </w:rPr>
+        <w:t>&gt; :</w:t>
+      </w:r>
+      <w:proofErr w:type="gramEnd"/>
+      <w:r>
+        <w:rPr>
+          <w:rFonts w:ascii="&amp;quot" w:eastAsia="Times New Roman" w:hAnsi="&amp;quot" w:cs="Times New Roman"/>
+          <w:color w:val="000000"/>
+          <w:sz w:val="24"/>
+          <w:szCs w:val="24"/>
+          <w:lang w:eastAsia="en-GB"/>
+        </w:rPr>
+        <w:t>:= 1|2|3|4|5|6|7|8|9</w:t>
+      </w:r>
     </w:p>
     <w:p>
       <w:pPr>
@@ -729,7 +933,29 @@
           <w:szCs w:val="24"/>
           <w:lang w:eastAsia="en-GB"/>
         </w:rPr>
-        <w:t>A digit is defined as &lt;DIGIT&gt;::= 0/1/2/3/4/5/6/7/8/9.</w:t>
+        <w:t>A digit is defined as &lt;DIGIT&gt;</w:t>
+      </w:r>
+      <w:proofErr w:type="gramStart"/>
+      <w:r>
+        <w:rPr>
+          <w:rFonts w:ascii="&amp;quot" w:eastAsia="Times New Roman" w:hAnsi="&amp;quot" w:cs="Times New Roman"/>
+          <w:color w:val="000000"/>
+          <w:sz w:val="24"/>
+          <w:szCs w:val="24"/>
+          <w:lang w:eastAsia="en-GB"/>
+        </w:rPr>
+        <w:t>::=</w:t>
+      </w:r>
+      <w:proofErr w:type="gramEnd"/>
+      <w:r>
+        <w:rPr>
+          <w:rFonts w:ascii="&amp;quot" w:eastAsia="Times New Roman" w:hAnsi="&amp;quot" w:cs="Times New Roman"/>
+          <w:color w:val="000000"/>
+          <w:sz w:val="24"/>
+          <w:szCs w:val="24"/>
+          <w:lang w:eastAsia="en-GB"/>
+        </w:rPr>
+        <w:t xml:space="preserve"> 0/1/2/3/4/5/6/7/8/9.</w:t>
       </w:r>
     </w:p>
     <w:p>
@@ -754,17 +980,65 @@
           <w:szCs w:val="24"/>
           <w:lang w:eastAsia="en-GB"/>
         </w:rPr>
-        <w:t>(a)</w:t>
-      </w:r>
-      <w:r>
-        <w:rPr>
-          <w:rFonts w:ascii="&amp;quot" w:eastAsia="Times New Roman" w:hAnsi="&amp;quot" w:cs="Times New Roman"/>
-          <w:color w:val="000000"/>
-          <w:sz w:val="24"/>
-          <w:szCs w:val="24"/>
-          <w:lang w:eastAsia="en-GB"/>
-        </w:rPr>
-        <w:t xml:space="preserve"> Define, using Backus Naur form, the variable &lt;AMOUNT OF MONEY&gt;</w:t>
+        <w:t>(</w:t>
+      </w:r>
+      <w:proofErr w:type="gramStart"/>
+      <w:r>
+        <w:rPr>
+          <w:rFonts w:ascii="&amp;quot" w:eastAsia="Times New Roman" w:hAnsi="&amp;quot" w:cs="Times New Roman"/>
+          <w:i/>
+          <w:iCs/>
+          <w:color w:val="000000"/>
+          <w:sz w:val="24"/>
+          <w:szCs w:val="24"/>
+          <w:lang w:eastAsia="en-GB"/>
+        </w:rPr>
+        <w:t>a</w:t>
+      </w:r>
+      <w:proofErr w:type="gramEnd"/>
+      <w:r>
+        <w:rPr>
+          <w:rFonts w:ascii="&amp;quot" w:eastAsia="Times New Roman" w:hAnsi="&amp;quot" w:cs="Times New Roman"/>
+          <w:i/>
+          <w:iCs/>
+          <w:color w:val="000000"/>
+          <w:sz w:val="24"/>
+          <w:szCs w:val="24"/>
+          <w:lang w:eastAsia="en-GB"/>
+        </w:rPr>
+        <w:t>)</w:t>
+      </w:r>
+      <w:r>
+        <w:rPr>
+          <w:rFonts w:ascii="&amp;quot" w:eastAsia="Times New Roman" w:hAnsi="&amp;quot" w:cs="Times New Roman"/>
+          <w:color w:val="000000"/>
+          <w:sz w:val="24"/>
+          <w:szCs w:val="24"/>
+          <w:lang w:eastAsia="en-GB"/>
+        </w:rPr>
+        <w:t xml:space="preserve"> Define, using Backus </w:t>
+      </w:r>
+      <w:proofErr w:type="spellStart"/>
+      <w:r>
+        <w:rPr>
+          <w:rFonts w:ascii="&amp;quot" w:eastAsia="Times New Roman" w:hAnsi="&amp;quot" w:cs="Times New Roman"/>
+          <w:color w:val="000000"/>
+          <w:sz w:val="24"/>
+          <w:szCs w:val="24"/>
+          <w:lang w:eastAsia="en-GB"/>
+        </w:rPr>
+        <w:t>Naur</w:t>
+      </w:r>
+      <w:proofErr w:type="spellEnd"/>
+      <w:r>
+        <w:rPr>
+          <w:rFonts w:ascii="&amp;quot" w:eastAsia="Times New Roman" w:hAnsi="&amp;quot" w:cs="Times New Roman"/>
+          <w:color w:val="000000"/>
+          <w:sz w:val="24"/>
+          <w:szCs w:val="24"/>
+          <w:lang w:eastAsia="en-GB"/>
+        </w:rPr>
+        <w:t xml:space="preserve"> form, the variable &lt;AMOUNT OF MONEY&gt;</w:t>
       </w:r>
     </w:p>
     <w:p>
@@ -828,6 +1102,38 @@
           <w:lang w:eastAsia="en-GB"/>
         </w:rPr>
         <w:t> </w:t>
+      </w:r>
+      <w:r>
+        <w:rPr>
+          <w:rFonts w:ascii="&amp;quot" w:eastAsia="Times New Roman" w:hAnsi="&amp;quot" w:cs="Times New Roman"/>
+          <w:color w:val="000000"/>
+          <w:sz w:val="24"/>
+          <w:szCs w:val="24"/>
+          <w:lang w:eastAsia="en-GB"/>
+        </w:rPr>
+        <w:t>&lt;AMOUNT OF MONEY</w:t>
+      </w:r>
+      <w:proofErr w:type="gramStart"/>
+      <w:r>
+        <w:rPr>
+          <w:rFonts w:ascii="&amp;quot" w:eastAsia="Times New Roman" w:hAnsi="&amp;quot" w:cs="Times New Roman"/>
+          <w:color w:val="000000"/>
+          <w:sz w:val="24"/>
+          <w:szCs w:val="24"/>
+          <w:lang w:eastAsia="en-GB"/>
+        </w:rPr>
+        <w:t>&gt; :</w:t>
+      </w:r>
+      <w:proofErr w:type="gramEnd"/>
+      <w:r>
+        <w:rPr>
+          <w:rFonts w:ascii="&amp;quot" w:eastAsia="Times New Roman" w:hAnsi="&amp;quot" w:cs="Times New Roman"/>
+          <w:color w:val="000000"/>
+          <w:sz w:val="24"/>
+          <w:szCs w:val="24"/>
+          <w:lang w:eastAsia="en-GB"/>
+        </w:rPr>
+        <w:t>:= $&lt;INTEGER&gt; | $&lt;INTEGER&gt;.&lt;DIGIT&gt;&lt;DIGIT&gt; | $.&lt;DIGIT&gt;&lt;DIGIT&gt;</w:t>
       </w:r>
     </w:p>
     <w:p>
@@ -956,7 +1262,29 @@
           <w:szCs w:val="24"/>
           <w:lang w:eastAsia="en-GB"/>
         </w:rPr>
-        <w:t>&gt;:: = A|B|C|D|E|F|G|H|I|J|K|L|M|N|O|P|Q|R|S|T|U|V|W|X|Y|Z</w:t>
+        <w:t>&gt;</w:t>
+      </w:r>
+      <w:proofErr w:type="gramStart"/>
+      <w:r>
+        <w:rPr>
+          <w:rFonts w:ascii="&amp;quot" w:eastAsia="Times New Roman" w:hAnsi="&amp;quot" w:cs="Times New Roman"/>
+          <w:color w:val="000000"/>
+          <w:sz w:val="24"/>
+          <w:szCs w:val="24"/>
+          <w:lang w:eastAsia="en-GB"/>
+        </w:rPr>
+        <w:t>::</w:t>
+      </w:r>
+      <w:proofErr w:type="gramEnd"/>
+      <w:r>
+        <w:rPr>
+          <w:rFonts w:ascii="&amp;quot" w:eastAsia="Times New Roman" w:hAnsi="&amp;quot" w:cs="Times New Roman"/>
+          <w:color w:val="000000"/>
+          <w:sz w:val="24"/>
+          <w:szCs w:val="24"/>
+          <w:lang w:eastAsia="en-GB"/>
+        </w:rPr>
+        <w:t xml:space="preserve"> = A|B|C|D|E|F|G|H|I|J|K|L|M|N|O|P|Q|R|S|T|U|V|W|X|Y|Z</w:t>
       </w:r>
     </w:p>
     <w:p>
@@ -979,6 +1307,7 @@
           <w:szCs w:val="24"/>
           <w:lang w:eastAsia="en-GB"/>
         </w:rPr>
+        <w:lastRenderedPageBreak/>
         <w:br/>
       </w:r>
       <w:r>
@@ -1017,6 +1346,38 @@
           <w:lang w:eastAsia="en-GB"/>
         </w:rPr>
       </w:pPr>
+      <w:r>
+        <w:rPr>
+          <w:rFonts w:ascii="Times New Roman" w:eastAsia="Times New Roman" w:hAnsi="Times New Roman" w:cs="Times New Roman"/>
+          <w:color w:val="000000"/>
+          <w:sz w:val="24"/>
+          <w:szCs w:val="24"/>
+          <w:lang w:eastAsia="en-GB"/>
+        </w:rPr>
+        <w:t>&lt;PALINDROME</w:t>
+      </w:r>
+      <w:proofErr w:type="gramStart"/>
+      <w:r>
+        <w:rPr>
+          <w:rFonts w:ascii="Times New Roman" w:eastAsia="Times New Roman" w:hAnsi="Times New Roman" w:cs="Times New Roman"/>
+          <w:color w:val="000000"/>
+          <w:sz w:val="24"/>
+          <w:szCs w:val="24"/>
+          <w:lang w:eastAsia="en-GB"/>
+        </w:rPr>
+        <w:t>&gt; :</w:t>
+      </w:r>
+      <w:proofErr w:type="gramEnd"/>
+      <w:r>
+        <w:rPr>
+          <w:rFonts w:ascii="Times New Roman" w:eastAsia="Times New Roman" w:hAnsi="Times New Roman" w:cs="Times New Roman"/>
+          <w:color w:val="000000"/>
+          <w:sz w:val="24"/>
+          <w:szCs w:val="24"/>
+          <w:lang w:eastAsia="en-GB"/>
+        </w:rPr>
+        <w:t>:= &lt;LETTER&gt;|AA|BB|CC|… ZZ | A&lt;PALINDROME&gt;A | B&lt;PALINDROME&gt;B|… Z&lt;PALINDROME&gt;Z</w:t>
+      </w:r>
     </w:p>
     <w:p>
       <w:pPr>
@@ -1118,6 +1479,7 @@
           <w:noProof/>
           <w:lang w:eastAsia="en-GB"/>
         </w:rPr>
+        <w:lastRenderedPageBreak/>
         <w:drawing>
           <wp:inline distT="0" distB="0" distL="0" distR="0" wp14:anchorId="2AA5D8BF" wp14:editId="0AAEE3BA">
             <wp:extent cx="5731510" cy="7590790"/>
@@ -1171,7 +1533,6 @@
     <w:p>
       <w:pPr>
         <w:spacing w:after="0" w:line="240" w:lineRule="auto"/>
-        <w:ind w:left="360"/>
         <w:rPr>
           <w:rFonts w:ascii="Times New Roman" w:eastAsia="Times New Roman" w:hAnsi="Times New Roman" w:cs="Times New Roman"/>
           <w:color w:val="000000"/>
@@ -1180,6 +1541,8 @@
           <w:lang w:eastAsia="en-GB"/>
         </w:rPr>
       </w:pPr>
+      <w:bookmarkStart w:id="0" w:name="_GoBack"/>
+      <w:bookmarkEnd w:id="0"/>
     </w:p>
     <w:p>
       <w:pPr>
@@ -1253,6 +1616,7 @@
           <w:noProof/>
           <w:lang w:eastAsia="en-GB"/>
         </w:rPr>
+        <w:lastRenderedPageBreak/>
         <w:drawing>
           <wp:inline distT="0" distB="0" distL="0" distR="0" wp14:anchorId="2DAF771B" wp14:editId="06435B2B">
             <wp:extent cx="5372100" cy="4892980"/>
@@ -1307,7 +1671,6 @@
           <w:noProof/>
           <w:lang w:eastAsia="en-GB"/>
         </w:rPr>
-        <w:lastRenderedPageBreak/>
         <w:drawing>
           <wp:inline distT="0" distB="0" distL="0" distR="0" wp14:anchorId="7130302D" wp14:editId="48C6E818">
             <wp:extent cx="5060950" cy="3642358"/>
@@ -1658,7 +2021,7 @@
   <w:abstractNum w:abstractNumId="2">
     <w:nsid w:val="3A25674B"/>
     <w:multiLevelType w:val="multilevel"/>
-    <w:tmpl w:val="0B4A53E0"/>
+    <w:tmpl w:val="A89ABDA8"/>
     <w:lvl w:ilvl="0">
       <w:start w:val="1"/>
       <w:numFmt w:val="bullet"/>
@@ -1675,20 +2038,16 @@
         <w:sz w:val="20"/>
       </w:rPr>
     </w:lvl>
-    <w:lvl w:ilvl="1" w:tentative="1">
-      <w:start w:val="1"/>
-      <w:numFmt w:val="bullet"/>
-      <w:lvlText w:val="o"/>
-      <w:lvlJc w:val="left"/>
-      <w:pPr>
-        <w:tabs>
-          <w:tab w:val="num" w:pos="1440"/>
-        </w:tabs>
+    <w:lvl w:ilvl="1">
+      <w:start w:val="1"/>
+      <w:numFmt w:val="decimal"/>
+      <w:lvlText w:val="%2."/>
+      <w:lvlJc w:val="left"/>
+      <w:pPr>
         <w:ind w:left="1440" w:hanging="360"/>
       </w:pPr>
       <w:rPr>
-        <w:rFonts w:ascii="Courier New" w:hAnsi="Courier New" w:hint="default"/>
-        <w:sz w:val="20"/>
+        <w:rFonts w:hint="default"/>
       </w:rPr>
     </w:lvl>
     <w:lvl w:ilvl="2" w:tentative="1">
@@ -3334,7 +3693,7 @@
   <a:extraClrSchemeLst/>
   <a:extLst>
     <a:ext uri="{05A4C25C-085E-4340-85A3-A5531E510DB2}">
-      <thm15:themeFamily xmlns:thm15="http://schemas.microsoft.com/office/thememl/2012/main" xmlns="" name="Office Theme" id="{62F939B6-93AF-4DB8-9C6B-D6C7DFDC589F}" vid="{4A3C46E8-61CC-4603-A589-7422A47A8E4A}"/>
+      <thm15:themeFamily xmlns="" xmlns:thm15="http://schemas.microsoft.com/office/thememl/2012/main" name="Office Theme" id="{62F939B6-93AF-4DB8-9C6B-D6C7DFDC589F}" vid="{4A3C46E8-61CC-4603-A589-7422A47A8E4A}"/>
     </a:ext>
   </a:extLst>
 </a:theme>

</xml_diff>